<commit_message>
GITBOOK-216: Update property definitions; refine molecular species description
</commit_message>
<xml_diff>
--- a/.gitbook/assets/property_definitions_ChEMBL_26.docx
+++ b/.gitbook/assets/property_definitions_ChEMBL_26.docx
@@ -1,6 +1,6 @@
 
 <file path=word/document.xml><?xml version="1.0" encoding="utf-8"?>
-<w:document xmlns:wpc="http://schemas.microsoft.com/office/word/2010/wordprocessingCanvas" xmlns:cx="http://schemas.microsoft.com/office/drawing/2014/chartex" xmlns:cx1="http://schemas.microsoft.com/office/drawing/2015/9/8/chartex" xmlns:cx2="http://schemas.microsoft.com/office/drawing/2015/10/21/chartex" xmlns:cx3="http://schemas.microsoft.com/office/drawing/2016/5/9/chartex" xmlns:cx4="http://schemas.microsoft.com/office/drawing/2016/5/10/chartex" xmlns:cx5="http://schemas.microsoft.com/office/drawing/2016/5/11/chartex" xmlns:cx6="http://schemas.microsoft.com/office/drawing/2016/5/12/chartex" xmlns:cx7="http://schemas.microsoft.com/office/drawing/2016/5/13/chartex" xmlns:cx8="http://schemas.microsoft.com/office/drawing/2016/5/14/chartex" xmlns:mc="http://schemas.openxmlformats.org/markup-compatibility/2006" xmlns:aink="http://schemas.microsoft.com/office/drawing/2016/ink" xmlns:am3d="http://schemas.microsoft.com/office/drawing/2017/model3d" xmlns:o="urn:schemas-microsoft-com:office:office" xmlns:r="http://schemas.openxmlformats.org/officeDocument/2006/relationships" xmlns:m="http://schemas.openxmlformats.org/officeDocument/2006/math" xmlns:v="urn:schemas-microsoft-com:vml" xmlns:wp14="http://schemas.microsoft.com/office/word/2010/wordprocessingDrawing" xmlns:wp="http://schemas.openxmlformats.org/drawingml/2006/wordprocessingDrawing" xmlns:w10="urn:schemas-microsoft-com:office:word" xmlns:w="http://schemas.openxmlformats.org/wordprocessingml/2006/main" xmlns:w14="http://schemas.microsoft.com/office/word/2010/wordml" xmlns:w15="http://schemas.microsoft.com/office/word/2012/wordml" xmlns:w16cex="http://schemas.microsoft.com/office/word/2018/wordml/cex" xmlns:w16cid="http://schemas.microsoft.com/office/word/2016/wordml/cid" xmlns:w16="http://schemas.microsoft.com/office/word/2018/wordml" xmlns:w16se="http://schemas.microsoft.com/office/word/2015/wordml/symex" xmlns:wpg="http://schemas.microsoft.com/office/word/2010/wordprocessingGroup" xmlns:wpi="http://schemas.microsoft.com/office/word/2010/wordprocessingInk" xmlns:wne="http://schemas.microsoft.com/office/word/2006/wordml" xmlns:wps="http://schemas.microsoft.com/office/word/2010/wordprocessingShape" mc:Ignorable="w14 w15 w16se w16cid w16 w16cex wp14">
+<w:document xmlns:wpc="http://schemas.microsoft.com/office/word/2010/wordprocessingCanvas" xmlns:cx="http://schemas.microsoft.com/office/drawing/2014/chartex" xmlns:cx1="http://schemas.microsoft.com/office/drawing/2015/9/8/chartex" xmlns:cx2="http://schemas.microsoft.com/office/drawing/2015/10/21/chartex" xmlns:cx3="http://schemas.microsoft.com/office/drawing/2016/5/9/chartex" xmlns:cx4="http://schemas.microsoft.com/office/drawing/2016/5/10/chartex" xmlns:cx5="http://schemas.microsoft.com/office/drawing/2016/5/11/chartex" xmlns:cx6="http://schemas.microsoft.com/office/drawing/2016/5/12/chartex" xmlns:cx7="http://schemas.microsoft.com/office/drawing/2016/5/13/chartex" xmlns:cx8="http://schemas.microsoft.com/office/drawing/2016/5/14/chartex" xmlns:mc="http://schemas.openxmlformats.org/markup-compatibility/2006" xmlns:aink="http://schemas.microsoft.com/office/drawing/2016/ink" xmlns:am3d="http://schemas.microsoft.com/office/drawing/2017/model3d" xmlns:o="urn:schemas-microsoft-com:office:office" xmlns:oel="http://schemas.microsoft.com/office/2019/extlst" xmlns:r="http://schemas.openxmlformats.org/officeDocument/2006/relationships" xmlns:m="http://schemas.openxmlformats.org/officeDocument/2006/math" xmlns:v="urn:schemas-microsoft-com:vml" xmlns:wp14="http://schemas.microsoft.com/office/word/2010/wordprocessingDrawing" xmlns:wp="http://schemas.openxmlformats.org/drawingml/2006/wordprocessingDrawing" xmlns:w10="urn:schemas-microsoft-com:office:word" xmlns:w="http://schemas.openxmlformats.org/wordprocessingml/2006/main" xmlns:w14="http://schemas.microsoft.com/office/word/2010/wordml" xmlns:w15="http://schemas.microsoft.com/office/word/2012/wordml" xmlns:w16cex="http://schemas.microsoft.com/office/word/2018/wordml/cex" xmlns:w16cid="http://schemas.microsoft.com/office/word/2016/wordml/cid" xmlns:w16="http://schemas.microsoft.com/office/word/2018/wordml" xmlns:w16sdtdh="http://schemas.microsoft.com/office/word/2020/wordml/sdtdatahash" xmlns:w16se="http://schemas.microsoft.com/office/word/2015/wordml/symex" xmlns:wpg="http://schemas.microsoft.com/office/word/2010/wordprocessingGroup" xmlns:wpi="http://schemas.microsoft.com/office/word/2010/wordprocessingInk" xmlns:wne="http://schemas.microsoft.com/office/word/2006/wordml" xmlns:wps="http://schemas.microsoft.com/office/word/2010/wordprocessingShape" mc:Ignorable="w14 w15 w16se w16cid w16 w16cex w16sdtdh wp14">
   <w:body>
     <w:p>
       <w:pPr>
@@ -30,21 +30,7 @@
         <w:rPr>
           <w:b/>
         </w:rPr>
-        <w:t xml:space="preserve"> in </w:t>
-      </w:r>
-      <w:proofErr w:type="spellStart"/>
-      <w:r>
-        <w:rPr>
-          <w:b/>
-        </w:rPr>
-        <w:t>ChEMBL</w:t>
-      </w:r>
-      <w:proofErr w:type="spellEnd"/>
-      <w:r>
-        <w:rPr>
-          <w:b/>
-        </w:rPr>
-        <w:t xml:space="preserve"> Calculated?</w:t>
+        <w:t xml:space="preserve"> in ChEMBL Calculated?</w:t>
       </w:r>
     </w:p>
     <w:p/>
@@ -651,27 +637,7 @@
           <w:szCs w:val="24"/>
           <w:lang w:eastAsia="en-US"/>
         </w:rPr>
-        <w:t xml:space="preserve">, B. W.; Feeney, P. J. Experimental and Computational Approaches to Estimate Solubility and Permeability in Drug Discovery and Development Settings. Adv. Drug </w:t>
-      </w:r>
-      <w:proofErr w:type="spellStart"/>
-      <w:r>
-        <w:rPr>
-          <w:rFonts w:ascii="Arial" w:eastAsia="Cambria" w:hAnsi="Arial"/>
-          <w:sz w:val="20"/>
-          <w:szCs w:val="24"/>
-          <w:lang w:eastAsia="en-US"/>
-        </w:rPr>
-        <w:t>Deliv</w:t>
-      </w:r>
-      <w:proofErr w:type="spellEnd"/>
-      <w:r>
-        <w:rPr>
-          <w:rFonts w:ascii="Arial" w:eastAsia="Cambria" w:hAnsi="Arial"/>
-          <w:sz w:val="20"/>
-          <w:szCs w:val="24"/>
-          <w:lang w:eastAsia="en-US"/>
-        </w:rPr>
-        <w:t>. Rev., 1997, 23, 3-25.</w:t>
+        <w:t>, B. W.; Feeney, P. J. Experimental and Computational Approaches to Estimate Solubility and Permeability in Drug Discovery and Development Settings. Adv. Drug Deliv. Rev., 1997, 23, 3-25.</w:t>
       </w:r>
     </w:p>
     <w:p/>
@@ -779,15 +745,7 @@
         <w:adjustRightInd w:val="0"/>
       </w:pPr>
       <w:r>
-        <w:t xml:space="preserve">A ‘Rule of Three’ for fragment-based lead discovery? Miles Congreve, Robin </w:t>
-      </w:r>
-      <w:proofErr w:type="spellStart"/>
-      <w:r>
-        <w:t>Carr</w:t>
-      </w:r>
-      <w:proofErr w:type="spellEnd"/>
-      <w:r>
-        <w:t>,</w:t>
+        <w:t>A ‘Rule of Three’ for fragment-based lead discovery? Miles Congreve, Robin Carr,</w:t>
       </w:r>
     </w:p>
     <w:p>
@@ -806,13 +764,8 @@
       </w:r>
       <w:proofErr w:type="spellEnd"/>
       <w:r>
-        <w:t xml:space="preserve"> </w:t>
-      </w:r>
-      <w:proofErr w:type="spellStart"/>
-      <w:r>
-        <w:t>Jhoti</w:t>
-      </w:r>
-      <w:proofErr w:type="spellEnd"/>
+        <w:t xml:space="preserve"> Jhoti</w:t>
+      </w:r>
       <w:r>
         <w:t>.</w:t>
       </w:r>
@@ -979,21 +932,8 @@
         <w:t>, Jere</w:t>
       </w:r>
       <w:r>
-        <w:t xml:space="preserve">my </w:t>
-      </w:r>
-      <w:proofErr w:type="spellStart"/>
-      <w:r>
-        <w:t>Besnard</w:t>
-      </w:r>
-      <w:proofErr w:type="spellEnd"/>
-      <w:r>
-        <w:t xml:space="preserve">, Sorel </w:t>
-      </w:r>
-      <w:proofErr w:type="spellStart"/>
-      <w:r>
-        <w:t>Muresan</w:t>
-      </w:r>
-      <w:proofErr w:type="spellEnd"/>
+        <w:t>my Besnard, Sorel Muresan</w:t>
+      </w:r>
       <w:r>
         <w:t xml:space="preserve"> </w:t>
       </w:r>
@@ -1078,13 +1018,7 @@
         <w:t xml:space="preserve"> tools</w:t>
       </w:r>
       <w:r>
-        <w:t xml:space="preserve"> (</w:t>
-      </w:r>
-      <w:r>
-        <w:t>ChEMBL_26</w:t>
-      </w:r>
-      <w:r>
-        <w:t xml:space="preserve"> onwards)</w:t>
+        <w:t xml:space="preserve"> (ChEMBL_26 onwards)</w:t>
       </w:r>
       <w:r>
         <w:t xml:space="preserve">. </w:t>
@@ -1731,7 +1665,7 @@
           </mc:Choice>
           <mc:Fallback>
             <w:pict>
-              <v:group w14:anchorId="3D87E9CE" id="Group 31" o:spid="_x0000_s1026" style="width:266.5pt;height:58.5pt;mso-position-horizontal-relative:char;mso-position-vertical-relative:line" coordsize="33847,7429" o:gfxdata="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">
+              <v:group w14:anchorId="1AEB797B" id="Group 31" o:spid="_x0000_s1026" style="width:266.5pt;height:58.5pt;mso-position-horizontal-relative:char;mso-position-vertical-relative:line" coordsize="33847,7429" o:gfxdata="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">
                 <v:shapetype id="_x0000_t202" coordsize="21600,21600" o:spt="202" path="m,l,21600r21600,l21600,xe">
                   <v:stroke joinstyle="miter"/>
                   <v:path gradientshapeok="t" o:connecttype="rect"/>
@@ -2060,126 +1994,293 @@
       </w:r>
     </w:p>
     <w:p>
-      <w:r>
+      <w:pPr>
+        <w:rPr>
+          <w:rFonts w:cs="Arial"/>
+          <w:szCs w:val="20"/>
+        </w:rPr>
+      </w:pPr>
+      <w:r>
+        <w:rPr>
+          <w:rFonts w:eastAsia="Times New Roman" w:cs="Arial"/>
+          <w:color w:val="000000"/>
+          <w:szCs w:val="20"/>
+          <w:lang w:val="en-GB" w:eastAsia="en-GB"/>
+        </w:rPr>
         <w:lastRenderedPageBreak/>
-        <w:t>A description of</w:t>
-      </w:r>
-      <w:r>
-        <w:t xml:space="preserve"> the predominant species occurring at pH7.4 and can be ACID,</w:t>
-      </w:r>
-      <w:r>
+        <w:t>An approximation of the species occurring at pH7.4 and can be ACID, BASE, NEUTRAL or ZWITTERION</w:t>
+      </w:r>
+    </w:p>
+    <w:p/>
+    <w:p>
+      <w:r>
+        <w:t xml:space="preserve">These are </w:t>
+      </w:r>
+      <w:r>
+        <w:t>defined according</w:t>
+      </w:r>
+      <w:r>
+        <w:t xml:space="preserve"> to the definitions:</w:t>
+      </w:r>
+    </w:p>
+    <w:p>
+      <w:r>
+        <w:t xml:space="preserve">Acid(A) </w:t>
+      </w:r>
+      <w:proofErr w:type="spellStart"/>
+      <w:r>
+        <w:t>ACD_MOST_ApKa</w:t>
+      </w:r>
+      <w:proofErr w:type="spellEnd"/>
+      <w:r>
+        <w:t xml:space="preserve"> &lt;6.5 and </w:t>
+      </w:r>
+      <w:proofErr w:type="spellStart"/>
+      <w:r>
+        <w:t>ACD_MOST_BpKa</w:t>
+      </w:r>
+      <w:proofErr w:type="spellEnd"/>
+      <w:r>
+        <w:t>&lt;8.5</w:t>
+      </w:r>
+    </w:p>
+    <w:p>
+      <w:r>
+        <w:t>Bas</w:t>
+      </w:r>
+      <w:r>
+        <w:t>e</w:t>
+      </w:r>
+      <w:r>
+        <w:t xml:space="preserve"> (B) </w:t>
+      </w:r>
+      <w:proofErr w:type="spellStart"/>
+      <w:r>
+        <w:t>ACD_MOST_ApKa</w:t>
+      </w:r>
+      <w:proofErr w:type="spellEnd"/>
+      <w:r>
+        <w:t xml:space="preserve"> &gt;6.5 and </w:t>
+      </w:r>
+      <w:proofErr w:type="spellStart"/>
+      <w:r>
+        <w:t>ACD_MOST_BpKa</w:t>
+      </w:r>
+      <w:proofErr w:type="spellEnd"/>
+      <w:r>
+        <w:t>&gt;8.5</w:t>
+      </w:r>
+    </w:p>
+    <w:p>
+      <w:r>
+        <w:t xml:space="preserve">Neutral (N) </w:t>
+      </w:r>
+      <w:proofErr w:type="spellStart"/>
+      <w:r>
+        <w:t>ACD_MOST_ApKa</w:t>
+      </w:r>
+      <w:proofErr w:type="spellEnd"/>
+      <w:r>
+        <w:t xml:space="preserve"> &gt;6.5 and </w:t>
+      </w:r>
+      <w:proofErr w:type="spellStart"/>
+      <w:r>
+        <w:t>ACD_MOST_BpKa</w:t>
+      </w:r>
+      <w:proofErr w:type="spellEnd"/>
+      <w:r>
+        <w:t>&lt;8.5</w:t>
+      </w:r>
+    </w:p>
+    <w:p>
+      <w:r>
+        <w:t>Zwitterion (ZW)</w:t>
+      </w:r>
+      <w:r>
+        <w:tab/>
+      </w:r>
+      <w:proofErr w:type="spellStart"/>
+      <w:r>
+        <w:t>ACD_MOST_ApKa</w:t>
+      </w:r>
+      <w:proofErr w:type="spellEnd"/>
+      <w:r>
+        <w:t xml:space="preserve"> &lt;6.5 and </w:t>
+      </w:r>
+      <w:proofErr w:type="spellStart"/>
+      <w:r>
+        <w:t>ACD_MOST_BpKa</w:t>
+      </w:r>
+      <w:proofErr w:type="spellEnd"/>
+      <w:r>
+        <w:t>&gt;8.5</w:t>
+      </w:r>
+    </w:p>
+    <w:p>
+      <w:pPr>
+        <w:spacing w:before="100" w:beforeAutospacing="1" w:after="100" w:afterAutospacing="1"/>
+        <w:rPr>
+          <w:rFonts w:eastAsia="Times New Roman" w:cs="Arial"/>
+          <w:color w:val="000000"/>
+          <w:szCs w:val="20"/>
+          <w:lang w:val="en-GB" w:eastAsia="en-GB"/>
+        </w:rPr>
+      </w:pPr>
+      <w:r>
+        <w:rPr>
+          <w:rFonts w:eastAsia="Times New Roman" w:cs="Arial"/>
+          <w:color w:val="000000"/>
+          <w:szCs w:val="20"/>
+          <w:lang w:val="en-GB" w:eastAsia="en-GB"/>
+        </w:rPr>
+        <w:t>The molecular species is an approximation</w:t>
+      </w:r>
+      <w:r>
+        <w:rPr>
+          <w:rFonts w:eastAsia="Times New Roman" w:cs="Arial"/>
+          <w:color w:val="000000"/>
+          <w:szCs w:val="20"/>
+          <w:lang w:val="en-GB" w:eastAsia="en-GB"/>
+        </w:rPr>
+        <w:t xml:space="preserve">. This does </w:t>
+      </w:r>
+      <w:r>
+        <w:rPr>
+          <w:rFonts w:eastAsia="Times New Roman" w:cs="Arial"/>
+          <w:color w:val="000000"/>
+          <w:szCs w:val="20"/>
+          <w:lang w:val="en-GB" w:eastAsia="en-GB"/>
+        </w:rPr>
+        <w:t xml:space="preserve">not use absolute </w:t>
+      </w:r>
+      <w:proofErr w:type="spellStart"/>
+      <w:r>
+        <w:rPr>
+          <w:rFonts w:eastAsia="Times New Roman" w:cs="Arial"/>
+          <w:color w:val="000000"/>
+          <w:szCs w:val="20"/>
+          <w:lang w:val="en-GB" w:eastAsia="en-GB"/>
+        </w:rPr>
+        <w:t>pKa</w:t>
+      </w:r>
+      <w:proofErr w:type="spellEnd"/>
+      <w:r>
+        <w:rPr>
+          <w:rFonts w:eastAsia="Times New Roman" w:cs="Arial"/>
+          <w:color w:val="000000"/>
+          <w:szCs w:val="20"/>
+          <w:lang w:val="en-GB" w:eastAsia="en-GB"/>
+        </w:rPr>
+        <w:t xml:space="preserve"> and consider</w:t>
+      </w:r>
+      <w:r>
+        <w:rPr>
+          <w:rFonts w:eastAsia="Times New Roman" w:cs="Arial"/>
+          <w:color w:val="000000"/>
+          <w:szCs w:val="20"/>
+          <w:lang w:val="en-GB" w:eastAsia="en-GB"/>
+        </w:rPr>
+        <w:t>s</w:t>
+      </w:r>
+      <w:r>
+        <w:rPr>
+          <w:rFonts w:eastAsia="Times New Roman" w:cs="Arial"/>
+          <w:color w:val="000000"/>
+          <w:szCs w:val="20"/>
+          <w:lang w:val="en-GB" w:eastAsia="en-GB"/>
+        </w:rPr>
+        <w:t xml:space="preserve"> both most acidic and most basic </w:t>
+      </w:r>
+      <w:proofErr w:type="spellStart"/>
+      <w:r>
+        <w:rPr>
+          <w:rFonts w:eastAsia="Times New Roman" w:cs="Arial"/>
+          <w:color w:val="000000"/>
+          <w:szCs w:val="20"/>
+          <w:lang w:val="en-GB" w:eastAsia="en-GB"/>
+        </w:rPr>
+        <w:t>pKa</w:t>
+      </w:r>
+      <w:proofErr w:type="spellEnd"/>
+      <w:r>
+        <w:rPr>
+          <w:rFonts w:eastAsia="Times New Roman" w:cs="Arial"/>
+          <w:color w:val="000000"/>
+          <w:szCs w:val="20"/>
+          <w:lang w:val="en-GB" w:eastAsia="en-GB"/>
+        </w:rPr>
+        <w:t xml:space="preserve">; </w:t>
+      </w:r>
+      <w:r>
+        <w:rPr>
+          <w:rFonts w:eastAsia="Times New Roman" w:cs="Arial"/>
+          <w:color w:val="000000"/>
+          <w:szCs w:val="20"/>
+          <w:lang w:val="en-GB" w:eastAsia="en-GB"/>
+        </w:rPr>
+        <w:t xml:space="preserve">compounds may be polyprotic. The calculation of </w:t>
+      </w:r>
+      <w:proofErr w:type="spellStart"/>
+      <w:r>
+        <w:rPr>
+          <w:rFonts w:eastAsia="Times New Roman" w:cs="Arial"/>
+          <w:color w:val="000000"/>
+          <w:szCs w:val="20"/>
+          <w:lang w:val="en-GB" w:eastAsia="en-GB"/>
+        </w:rPr>
+        <w:t>pKa</w:t>
+      </w:r>
+      <w:proofErr w:type="spellEnd"/>
+      <w:r>
+        <w:rPr>
+          <w:rFonts w:eastAsia="Times New Roman" w:cs="Arial"/>
+          <w:color w:val="000000"/>
+          <w:szCs w:val="20"/>
+          <w:lang w:val="en-GB" w:eastAsia="en-GB"/>
+        </w:rPr>
+        <w:t xml:space="preserve"> is temperature-dependant; further details on the </w:t>
+      </w:r>
+      <w:proofErr w:type="spellStart"/>
+      <w:r>
+        <w:rPr>
+          <w:rFonts w:eastAsia="Times New Roman" w:cs="Arial"/>
+          <w:color w:val="000000"/>
+          <w:szCs w:val="20"/>
+          <w:lang w:val="en-GB" w:eastAsia="en-GB"/>
+        </w:rPr>
+        <w:t>ChemAxon</w:t>
+      </w:r>
+      <w:proofErr w:type="spellEnd"/>
+      <w:r>
+        <w:rPr>
+          <w:rFonts w:eastAsia="Times New Roman" w:cs="Arial"/>
+          <w:color w:val="000000"/>
+          <w:szCs w:val="20"/>
+          <w:lang w:val="en-GB" w:eastAsia="en-GB"/>
+        </w:rPr>
         <w:t xml:space="preserve"> </w:t>
       </w:r>
-      <w:r>
-        <w:t>BASE, NEUTRAL or ZWITTERION</w:t>
-      </w:r>
-    </w:p>
-    <w:p>
-      <w:r>
-        <w:t xml:space="preserve">These are </w:t>
-      </w:r>
-      <w:r>
-        <w:t>defined according</w:t>
-      </w:r>
-      <w:r>
-        <w:t xml:space="preserve"> to the definitions:</w:t>
-      </w:r>
-    </w:p>
-    <w:p>
-      <w:r>
-        <w:t xml:space="preserve">Acid(A) </w:t>
-      </w:r>
-      <w:proofErr w:type="spellStart"/>
-      <w:r>
-        <w:t>ACD_MOST_ApKa</w:t>
-      </w:r>
-      <w:proofErr w:type="spellEnd"/>
-      <w:r>
-        <w:t xml:space="preserve"> &lt;6.5 and </w:t>
-      </w:r>
-      <w:proofErr w:type="spellStart"/>
-      <w:r>
-        <w:t>ACD_MOST_BpKa</w:t>
-      </w:r>
-      <w:proofErr w:type="spellEnd"/>
-      <w:r>
-        <w:t>&lt;8.5</w:t>
-      </w:r>
-    </w:p>
-    <w:p>
-      <w:r>
-        <w:t>Bas</w:t>
-      </w:r>
-      <w:r>
-        <w:t>e</w:t>
-      </w:r>
-      <w:r>
-        <w:t xml:space="preserve"> (B) </w:t>
-      </w:r>
-      <w:proofErr w:type="spellStart"/>
-      <w:r>
-        <w:t>ACD_MOST_ApKa</w:t>
-      </w:r>
-      <w:proofErr w:type="spellEnd"/>
-      <w:r>
-        <w:t xml:space="preserve"> &gt;6.5 and </w:t>
-      </w:r>
-      <w:proofErr w:type="spellStart"/>
-      <w:r>
-        <w:t>ACD_MOST_BpKa</w:t>
-      </w:r>
-      <w:proofErr w:type="spellEnd"/>
-      <w:r>
-        <w:t>&gt;8.5</w:t>
-      </w:r>
-    </w:p>
-    <w:p>
-      <w:r>
-        <w:t xml:space="preserve">Neutral (N) </w:t>
-      </w:r>
-      <w:proofErr w:type="spellStart"/>
-      <w:r>
-        <w:t>ACD_MOST_ApKa</w:t>
-      </w:r>
-      <w:proofErr w:type="spellEnd"/>
-      <w:r>
-        <w:t xml:space="preserve"> &gt;6.5 and </w:t>
-      </w:r>
-      <w:proofErr w:type="spellStart"/>
-      <w:r>
-        <w:t>ACD_MOST_BpKa</w:t>
-      </w:r>
-      <w:proofErr w:type="spellEnd"/>
-      <w:r>
-        <w:t>&lt;8.5</w:t>
-      </w:r>
-    </w:p>
-    <w:p>
-      <w:r>
-        <w:t>Zwitterion (ZW)</w:t>
-      </w:r>
-      <w:r>
-        <w:tab/>
-      </w:r>
-      <w:proofErr w:type="spellStart"/>
-      <w:r>
-        <w:t>ACD_MOST_ApKa</w:t>
-      </w:r>
-      <w:proofErr w:type="spellEnd"/>
-      <w:r>
-        <w:t xml:space="preserve"> &lt;6.5 and </w:t>
-      </w:r>
-      <w:proofErr w:type="spellStart"/>
-      <w:r>
-        <w:t>ACD_MOST_BpKa</w:t>
-      </w:r>
-      <w:proofErr w:type="spellEnd"/>
-      <w:r>
-        <w:t>&gt;8.5</w:t>
-      </w:r>
-    </w:p>
-    <w:p/>
-    <w:p/>
+      <w:proofErr w:type="spellStart"/>
+      <w:r>
+        <w:rPr>
+          <w:rFonts w:eastAsia="Times New Roman" w:cs="Arial"/>
+          <w:color w:val="000000"/>
+          <w:szCs w:val="20"/>
+          <w:lang w:val="en-GB" w:eastAsia="en-GB"/>
+        </w:rPr>
+        <w:t>pKa</w:t>
+      </w:r>
+      <w:proofErr w:type="spellEnd"/>
+      <w:r>
+        <w:rPr>
+          <w:rFonts w:eastAsia="Times New Roman" w:cs="Arial"/>
+          <w:color w:val="000000"/>
+          <w:szCs w:val="20"/>
+          <w:lang w:val="en-GB" w:eastAsia="en-GB"/>
+        </w:rPr>
+        <w:t xml:space="preserve"> calculations can be found here - https://docs.chemaxon.com/display/docs/calculators_pka-calculation.md</w:t>
+      </w:r>
+    </w:p>
     <w:sectPr>
       <w:pgSz w:w="11900" w:h="16840"/>
       <w:pgMar w:top="1440" w:right="1800" w:bottom="1440" w:left="1800" w:header="708" w:footer="708" w:gutter="0"/>
@@ -2190,7 +2291,7 @@
 </file>
 
 <file path=word/styles.xml><?xml version="1.0" encoding="utf-8"?>
-<w:styles xmlns:mc="http://schemas.openxmlformats.org/markup-compatibility/2006" xmlns:r="http://schemas.openxmlformats.org/officeDocument/2006/relationships" xmlns:w="http://schemas.openxmlformats.org/wordprocessingml/2006/main" xmlns:w14="http://schemas.microsoft.com/office/word/2010/wordml" xmlns:w15="http://schemas.microsoft.com/office/word/2012/wordml" xmlns:w16cex="http://schemas.microsoft.com/office/word/2018/wordml/cex" xmlns:w16cid="http://schemas.microsoft.com/office/word/2016/wordml/cid" xmlns:w16="http://schemas.microsoft.com/office/word/2018/wordml" xmlns:w16se="http://schemas.microsoft.com/office/word/2015/wordml/symex" mc:Ignorable="w14 w15 w16se w16cid w16 w16cex">
+<w:styles xmlns:mc="http://schemas.openxmlformats.org/markup-compatibility/2006" xmlns:r="http://schemas.openxmlformats.org/officeDocument/2006/relationships" xmlns:w="http://schemas.openxmlformats.org/wordprocessingml/2006/main" xmlns:w14="http://schemas.microsoft.com/office/word/2010/wordml" xmlns:w15="http://schemas.microsoft.com/office/word/2012/wordml" xmlns:w16cex="http://schemas.microsoft.com/office/word/2018/wordml/cex" xmlns:w16cid="http://schemas.microsoft.com/office/word/2016/wordml/cid" xmlns:w16="http://schemas.microsoft.com/office/word/2018/wordml" xmlns:w16sdtdh="http://schemas.microsoft.com/office/word/2020/wordml/sdtdatahash" xmlns:w16se="http://schemas.microsoft.com/office/word/2015/wordml/symex" mc:Ignorable="w14 w15 w16se w16cid w16 w16cex w16sdtdh">
   <w:docDefaults>
     <w:rPrDefault>
       <w:rPr>

</xml_diff>